<commit_message>
Ammended Tripe hounds and Dirt Birds word/converted document
</commit_message>
<xml_diff>
--- a/local-poems/2_Tripe_Hounds_and_Dirt_Birds/Tripe_Hounds_And_Dirt_Birds.docx
+++ b/local-poems/2_Tripe_Hounds_and_Dirt_Birds/Tripe_Hounds_And_Dirt_Birds.docx
@@ -83,7 +83,13 @@
           </w:p>
           <w:p>
             <w:r>
-              <w:t>Cat fight in worn down red heels,</w:t>
+              <w:t>Cat fight in worn</w:t>
+            </w:r>
+            <w:r>
+              <w:t xml:space="preserve"> </w:t>
+            </w:r>
+            <w:r>
+              <w:t>red heels,</w:t>
             </w:r>
           </w:p>
           <w:p>
@@ -117,8 +123,13 @@
             <w:r>
               <w:t xml:space="preserve">Cafés, </w:t>
             </w:r>
-            <w:r>
-              <w:t xml:space="preserve">pubs </w:t>
+            <w:proofErr w:type="gramStart"/>
+            <w:r>
+              <w:t>pubs</w:t>
+            </w:r>
+            <w:proofErr w:type="gramEnd"/>
+            <w:r>
+              <w:t xml:space="preserve"> </w:t>
             </w:r>
             <w:r>
               <w:t>and hotels,</w:t>

</xml_diff>

<commit_message>
Added Tripe Hounds and Dirt Birds poem + audio
</commit_message>
<xml_diff>
--- a/local-poems/2_Tripe_Hounds_and_Dirt_Birds/Tripe_Hounds_And_Dirt_Birds.docx
+++ b/local-poems/2_Tripe_Hounds_and_Dirt_Birds/Tripe_Hounds_And_Dirt_Birds.docx
@@ -30,144 +30,614 @@
             <w:tcW w:w="4183" w:type="dxa"/>
           </w:tcPr>
           <w:p>
-            <w:r>
+            <w:pPr>
+              <w:spacing w:after="0" w:line="240" w:lineRule="auto"/>
+              <w:textAlignment w:val="baseline"/>
+              <w:rPr>
+                <w:rFonts w:ascii="Calibri" w:eastAsia="Times New Roman" w:hAnsi="Calibri" w:cs="Calibri"/>
+                <w:color w:val="000000"/>
+                <w:sz w:val="24"/>
+                <w:szCs w:val="24"/>
+                <w:lang w:eastAsia="en-GB"/>
+              </w:rPr>
+            </w:pPr>
+            <w:r>
+              <w:rPr>
+                <w:rFonts w:ascii="Calibri" w:eastAsia="Times New Roman" w:hAnsi="Calibri" w:cs="Calibri"/>
+                <w:color w:val="000000"/>
+                <w:sz w:val="24"/>
+                <w:szCs w:val="24"/>
+                <w:bdr w:val="none" w:sz="0" w:space="0" w:color="auto" w:frame="1"/>
+                <w:lang w:eastAsia="en-GB"/>
+              </w:rPr>
               <w:t>Tripe hounds and dirt birds,</w:t>
             </w:r>
           </w:p>
           <w:p>
-            <w:r>
+            <w:pPr>
+              <w:textAlignment w:val="baseline"/>
+              <w:rPr>
+                <w:rFonts w:ascii="Calibri" w:eastAsia="Times New Roman" w:hAnsi="Calibri" w:cs="Calibri"/>
+                <w:color w:val="000000"/>
+                <w:sz w:val="24"/>
+                <w:szCs w:val="24"/>
+                <w:lang w:eastAsia="en-GB"/>
+              </w:rPr>
+            </w:pPr>
+            <w:r>
+              <w:rPr>
+                <w:rFonts w:ascii="Calibri" w:eastAsia="Times New Roman" w:hAnsi="Calibri" w:cs="Calibri"/>
+                <w:color w:val="000000"/>
+                <w:sz w:val="24"/>
+                <w:szCs w:val="24"/>
+                <w:lang w:eastAsia="en-GB"/>
+              </w:rPr>
               <w:t>Hang fire just for fun,</w:t>
             </w:r>
           </w:p>
           <w:p>
-            <w:r>
+            <w:pPr>
+              <w:textAlignment w:val="baseline"/>
+              <w:rPr>
+                <w:rFonts w:ascii="Calibri" w:eastAsia="Times New Roman" w:hAnsi="Calibri" w:cs="Calibri"/>
+                <w:color w:val="000000"/>
+                <w:sz w:val="24"/>
+                <w:szCs w:val="24"/>
+                <w:lang w:eastAsia="en-GB"/>
+              </w:rPr>
+            </w:pPr>
+            <w:r>
+              <w:rPr>
+                <w:rFonts w:ascii="Calibri" w:eastAsia="Times New Roman" w:hAnsi="Calibri" w:cs="Calibri"/>
+                <w:color w:val="000000"/>
+                <w:sz w:val="24"/>
+                <w:szCs w:val="24"/>
+                <w:lang w:eastAsia="en-GB"/>
+              </w:rPr>
               <w:t>Stroll around in shadows,</w:t>
             </w:r>
           </w:p>
           <w:p>
-            <w:r>
+            <w:pPr>
+              <w:textAlignment w:val="baseline"/>
+              <w:rPr>
+                <w:rFonts w:ascii="Calibri" w:eastAsia="Times New Roman" w:hAnsi="Calibri" w:cs="Calibri"/>
+                <w:color w:val="000000"/>
+                <w:sz w:val="24"/>
+                <w:szCs w:val="24"/>
+                <w:lang w:eastAsia="en-GB"/>
+              </w:rPr>
+            </w:pPr>
+            <w:r>
+              <w:rPr>
+                <w:rFonts w:ascii="Calibri" w:eastAsia="Times New Roman" w:hAnsi="Calibri" w:cs="Calibri"/>
+                <w:color w:val="000000"/>
+                <w:sz w:val="24"/>
+                <w:szCs w:val="24"/>
+                <w:lang w:eastAsia="en-GB"/>
+              </w:rPr>
               <w:t>Away from the glaring sun.</w:t>
             </w:r>
           </w:p>
-          <w:p/>
-          <w:p>
-            <w:r>
+          <w:p>
+            <w:pPr>
+              <w:textAlignment w:val="baseline"/>
+              <w:rPr>
+                <w:rFonts w:ascii="Calibri" w:eastAsia="Times New Roman" w:hAnsi="Calibri" w:cs="Calibri"/>
+                <w:color w:val="000000"/>
+                <w:sz w:val="24"/>
+                <w:szCs w:val="24"/>
+                <w:lang w:eastAsia="en-GB"/>
+              </w:rPr>
+            </w:pPr>
+          </w:p>
+          <w:p>
+            <w:pPr>
+              <w:textAlignment w:val="baseline"/>
+              <w:rPr>
+                <w:rFonts w:ascii="Calibri" w:eastAsia="Times New Roman" w:hAnsi="Calibri" w:cs="Calibri"/>
+                <w:color w:val="000000"/>
+                <w:sz w:val="24"/>
+                <w:szCs w:val="24"/>
+                <w:lang w:eastAsia="en-GB"/>
+              </w:rPr>
+            </w:pPr>
+            <w:r>
+              <w:rPr>
+                <w:rFonts w:ascii="Calibri" w:eastAsia="Times New Roman" w:hAnsi="Calibri" w:cs="Calibri"/>
+                <w:color w:val="000000"/>
+                <w:sz w:val="24"/>
+                <w:szCs w:val="24"/>
+                <w:lang w:eastAsia="en-GB"/>
+              </w:rPr>
               <w:t>Waiting for their victims,</w:t>
             </w:r>
           </w:p>
           <w:p>
-            <w:r>
+            <w:pPr>
+              <w:textAlignment w:val="baseline"/>
+              <w:rPr>
+                <w:rFonts w:ascii="Calibri" w:eastAsia="Times New Roman" w:hAnsi="Calibri" w:cs="Calibri"/>
+                <w:color w:val="000000"/>
+                <w:sz w:val="24"/>
+                <w:szCs w:val="24"/>
+                <w:lang w:eastAsia="en-GB"/>
+              </w:rPr>
+            </w:pPr>
+            <w:r>
+              <w:rPr>
+                <w:rFonts w:ascii="Calibri" w:eastAsia="Times New Roman" w:hAnsi="Calibri" w:cs="Calibri"/>
+                <w:color w:val="000000"/>
+                <w:sz w:val="24"/>
+                <w:szCs w:val="24"/>
+                <w:lang w:eastAsia="en-GB"/>
+              </w:rPr>
               <w:t>To pick off one by one,</w:t>
             </w:r>
           </w:p>
           <w:p>
-            <w:r>
+            <w:pPr>
+              <w:textAlignment w:val="baseline"/>
+              <w:rPr>
+                <w:rFonts w:ascii="Calibri" w:eastAsia="Times New Roman" w:hAnsi="Calibri" w:cs="Calibri"/>
+                <w:color w:val="000000"/>
+                <w:sz w:val="24"/>
+                <w:szCs w:val="24"/>
+                <w:lang w:eastAsia="en-GB"/>
+              </w:rPr>
+            </w:pPr>
+            <w:r>
+              <w:rPr>
+                <w:rFonts w:ascii="Calibri" w:eastAsia="Times New Roman" w:hAnsi="Calibri" w:cs="Calibri"/>
+                <w:color w:val="000000"/>
+                <w:sz w:val="24"/>
+                <w:szCs w:val="24"/>
+                <w:lang w:eastAsia="en-GB"/>
+              </w:rPr>
               <w:t>Body language experts,</w:t>
             </w:r>
           </w:p>
           <w:p>
-            <w:r>
+            <w:pPr>
+              <w:textAlignment w:val="baseline"/>
+              <w:rPr>
+                <w:rFonts w:ascii="Calibri" w:eastAsia="Times New Roman" w:hAnsi="Calibri" w:cs="Calibri"/>
+                <w:color w:val="000000"/>
+                <w:sz w:val="24"/>
+                <w:szCs w:val="24"/>
+                <w:lang w:eastAsia="en-GB"/>
+              </w:rPr>
+            </w:pPr>
+            <w:r>
+              <w:rPr>
+                <w:rFonts w:ascii="Calibri" w:eastAsia="Times New Roman" w:hAnsi="Calibri" w:cs="Calibri"/>
+                <w:color w:val="000000"/>
+                <w:sz w:val="24"/>
+                <w:szCs w:val="24"/>
+                <w:lang w:eastAsia="en-GB"/>
+              </w:rPr>
               <w:t>Stealth is second to none.</w:t>
             </w:r>
           </w:p>
-          <w:p/>
-          <w:p>
-            <w:r>
+          <w:p>
+            <w:pPr>
+              <w:textAlignment w:val="baseline"/>
+              <w:rPr>
+                <w:rFonts w:ascii="Calibri" w:eastAsia="Times New Roman" w:hAnsi="Calibri" w:cs="Calibri"/>
+                <w:color w:val="000000"/>
+                <w:sz w:val="24"/>
+                <w:szCs w:val="24"/>
+                <w:lang w:eastAsia="en-GB"/>
+              </w:rPr>
+            </w:pPr>
+          </w:p>
+          <w:p>
+            <w:pPr>
+              <w:textAlignment w:val="baseline"/>
+              <w:rPr>
+                <w:rFonts w:ascii="Calibri" w:eastAsia="Times New Roman" w:hAnsi="Calibri" w:cs="Calibri"/>
+                <w:color w:val="000000"/>
+                <w:sz w:val="24"/>
+                <w:szCs w:val="24"/>
+                <w:lang w:eastAsia="en-GB"/>
+              </w:rPr>
+            </w:pPr>
+            <w:r>
+              <w:rPr>
+                <w:rFonts w:ascii="Calibri" w:eastAsia="Times New Roman" w:hAnsi="Calibri" w:cs="Calibri"/>
+                <w:color w:val="000000"/>
+                <w:sz w:val="24"/>
+                <w:szCs w:val="24"/>
+                <w:lang w:eastAsia="en-GB"/>
+              </w:rPr>
               <w:t>Pockets picked in real time,</w:t>
             </w:r>
           </w:p>
           <w:p>
-            <w:r>
+            <w:pPr>
+              <w:textAlignment w:val="baseline"/>
+              <w:rPr>
+                <w:rFonts w:ascii="Calibri" w:eastAsia="Times New Roman" w:hAnsi="Calibri" w:cs="Calibri"/>
+                <w:color w:val="000000"/>
+                <w:sz w:val="24"/>
+                <w:szCs w:val="24"/>
+                <w:lang w:eastAsia="en-GB"/>
+              </w:rPr>
+            </w:pPr>
+            <w:r>
+              <w:rPr>
+                <w:rFonts w:ascii="Calibri" w:eastAsia="Times New Roman" w:hAnsi="Calibri" w:cs="Calibri"/>
+                <w:color w:val="000000"/>
+                <w:sz w:val="24"/>
+                <w:szCs w:val="24"/>
+                <w:lang w:eastAsia="en-GB"/>
+              </w:rPr>
               <w:t>Distracted by a scene,</w:t>
             </w:r>
           </w:p>
           <w:p>
-            <w:r>
-              <w:t>Cat fight in worn</w:t>
-            </w:r>
-            <w:r>
-              <w:t xml:space="preserve"> </w:t>
-            </w:r>
-            <w:r>
-              <w:t>red heels,</w:t>
-            </w:r>
-          </w:p>
-          <w:p>
-            <w:r>
+            <w:pPr>
+              <w:textAlignment w:val="baseline"/>
+              <w:rPr>
+                <w:rFonts w:ascii="Calibri" w:eastAsia="Times New Roman" w:hAnsi="Calibri" w:cs="Calibri"/>
+                <w:color w:val="000000"/>
+                <w:sz w:val="24"/>
+                <w:szCs w:val="24"/>
+                <w:lang w:eastAsia="en-GB"/>
+              </w:rPr>
+            </w:pPr>
+            <w:r>
+              <w:rPr>
+                <w:rFonts w:ascii="Calibri" w:eastAsia="Times New Roman" w:hAnsi="Calibri" w:cs="Calibri"/>
+                <w:color w:val="000000"/>
+                <w:sz w:val="24"/>
+                <w:szCs w:val="24"/>
+                <w:lang w:eastAsia="en-GB"/>
+              </w:rPr>
+              <w:t>Cat fight in stilettos,</w:t>
+            </w:r>
+          </w:p>
+          <w:p>
+            <w:pPr>
+              <w:textAlignment w:val="baseline"/>
+              <w:rPr>
+                <w:rFonts w:ascii="Calibri" w:eastAsia="Times New Roman" w:hAnsi="Calibri" w:cs="Calibri"/>
+                <w:color w:val="000000"/>
+                <w:sz w:val="24"/>
+                <w:szCs w:val="24"/>
+                <w:lang w:eastAsia="en-GB"/>
+              </w:rPr>
+            </w:pPr>
+            <w:r>
+              <w:rPr>
+                <w:rFonts w:ascii="Calibri" w:eastAsia="Times New Roman" w:hAnsi="Calibri" w:cs="Calibri"/>
+                <w:color w:val="000000"/>
+                <w:sz w:val="24"/>
+                <w:szCs w:val="24"/>
+                <w:lang w:eastAsia="en-GB"/>
+              </w:rPr>
               <w:t>A wallet feeling lean.</w:t>
             </w:r>
           </w:p>
-          <w:p/>
-          <w:p>
-            <w:r>
+          <w:p>
+            <w:pPr>
+              <w:textAlignment w:val="baseline"/>
+              <w:rPr>
+                <w:rFonts w:ascii="Calibri" w:eastAsia="Times New Roman" w:hAnsi="Calibri" w:cs="Calibri"/>
+                <w:color w:val="000000"/>
+                <w:sz w:val="24"/>
+                <w:szCs w:val="24"/>
+                <w:lang w:eastAsia="en-GB"/>
+              </w:rPr>
+            </w:pPr>
+          </w:p>
+          <w:p>
+            <w:pPr>
+              <w:textAlignment w:val="baseline"/>
+              <w:rPr>
+                <w:rFonts w:ascii="Calibri" w:eastAsia="Times New Roman" w:hAnsi="Calibri" w:cs="Calibri"/>
+                <w:color w:val="000000"/>
+                <w:sz w:val="24"/>
+                <w:szCs w:val="24"/>
+                <w:lang w:eastAsia="en-GB"/>
+              </w:rPr>
+            </w:pPr>
+            <w:r>
+              <w:rPr>
+                <w:rFonts w:ascii="Calibri" w:eastAsia="Times New Roman" w:hAnsi="Calibri" w:cs="Calibri"/>
+                <w:color w:val="000000"/>
+                <w:sz w:val="24"/>
+                <w:szCs w:val="24"/>
+                <w:lang w:eastAsia="en-GB"/>
+              </w:rPr>
               <w:t>Three card tricks a plenty,</w:t>
             </w:r>
           </w:p>
           <w:p>
-            <w:r>
+            <w:pPr>
+              <w:textAlignment w:val="baseline"/>
+              <w:rPr>
+                <w:rFonts w:ascii="Calibri" w:eastAsia="Times New Roman" w:hAnsi="Calibri" w:cs="Calibri"/>
+                <w:color w:val="000000"/>
+                <w:sz w:val="24"/>
+                <w:szCs w:val="24"/>
+                <w:lang w:eastAsia="en-GB"/>
+              </w:rPr>
+            </w:pPr>
+            <w:r>
+              <w:rPr>
+                <w:rFonts w:ascii="Calibri" w:eastAsia="Times New Roman" w:hAnsi="Calibri" w:cs="Calibri"/>
+                <w:color w:val="000000"/>
+                <w:sz w:val="24"/>
+                <w:szCs w:val="24"/>
+                <w:lang w:eastAsia="en-GB"/>
+              </w:rPr>
               <w:t>On dirty urban streets,</w:t>
             </w:r>
           </w:p>
           <w:p>
-            <w:r>
+            <w:pPr>
+              <w:textAlignment w:val="baseline"/>
+              <w:rPr>
+                <w:rFonts w:ascii="Calibri" w:eastAsia="Times New Roman" w:hAnsi="Calibri" w:cs="Calibri"/>
+                <w:color w:val="000000"/>
+                <w:sz w:val="24"/>
+                <w:szCs w:val="24"/>
+                <w:lang w:eastAsia="en-GB"/>
+              </w:rPr>
+            </w:pPr>
+            <w:r>
+              <w:rPr>
+                <w:rFonts w:ascii="Calibri" w:eastAsia="Times New Roman" w:hAnsi="Calibri" w:cs="Calibri"/>
+                <w:color w:val="000000"/>
+                <w:sz w:val="24"/>
+                <w:szCs w:val="24"/>
+                <w:lang w:eastAsia="en-GB"/>
+              </w:rPr>
               <w:t>Perfume sold off cheaply,</w:t>
             </w:r>
           </w:p>
           <w:p>
-            <w:r>
-              <w:t>Will burn holes in your sheets.</w:t>
-            </w:r>
-          </w:p>
-          <w:p/>
-          <w:p>
-            <w:r>
-              <w:t xml:space="preserve">Cafés, </w:t>
-            </w:r>
-            <w:proofErr w:type="gramStart"/>
-            <w:r>
-              <w:t>pubs</w:t>
-            </w:r>
-            <w:proofErr w:type="gramEnd"/>
-            <w:r>
-              <w:t xml:space="preserve"> </w:t>
-            </w:r>
-            <w:r>
-              <w:t>and hotels,</w:t>
-            </w:r>
-          </w:p>
-          <w:p>
-            <w:r>
+            <w:pPr>
+              <w:textAlignment w:val="baseline"/>
+              <w:rPr>
+                <w:rFonts w:ascii="Calibri" w:eastAsia="Times New Roman" w:hAnsi="Calibri" w:cs="Calibri"/>
+                <w:color w:val="000000"/>
+                <w:sz w:val="24"/>
+                <w:szCs w:val="24"/>
+                <w:lang w:eastAsia="en-GB"/>
+              </w:rPr>
+            </w:pPr>
+            <w:r>
+              <w:rPr>
+                <w:rFonts w:ascii="Calibri" w:eastAsia="Times New Roman" w:hAnsi="Calibri" w:cs="Calibri"/>
+                <w:color w:val="000000"/>
+                <w:sz w:val="24"/>
+                <w:szCs w:val="24"/>
+                <w:lang w:eastAsia="en-GB"/>
+              </w:rPr>
+              <w:t>Burning holes in your linen sheets.</w:t>
+            </w:r>
+          </w:p>
+          <w:p>
+            <w:pPr>
+              <w:textAlignment w:val="baseline"/>
+              <w:rPr>
+                <w:rFonts w:ascii="Calibri" w:eastAsia="Times New Roman" w:hAnsi="Calibri" w:cs="Calibri"/>
+                <w:color w:val="000000"/>
+                <w:sz w:val="24"/>
+                <w:szCs w:val="24"/>
+                <w:lang w:eastAsia="en-GB"/>
+              </w:rPr>
+            </w:pPr>
+          </w:p>
+          <w:p>
+            <w:pPr>
+              <w:textAlignment w:val="baseline"/>
+              <w:rPr>
+                <w:rFonts w:ascii="Calibri" w:eastAsia="Times New Roman" w:hAnsi="Calibri" w:cs="Calibri"/>
+                <w:color w:val="000000"/>
+                <w:sz w:val="24"/>
+                <w:szCs w:val="24"/>
+                <w:lang w:eastAsia="en-GB"/>
+              </w:rPr>
+            </w:pPr>
+            <w:r>
+              <w:rPr>
+                <w:rFonts w:ascii="Calibri" w:eastAsia="Times New Roman" w:hAnsi="Calibri" w:cs="Calibri"/>
+                <w:color w:val="000000"/>
+                <w:sz w:val="24"/>
+                <w:szCs w:val="24"/>
+                <w:lang w:eastAsia="en-GB"/>
+              </w:rPr>
+              <w:t>Cafés, pubs and hotels,</w:t>
+            </w:r>
+          </w:p>
+          <w:p>
+            <w:pPr>
+              <w:textAlignment w:val="baseline"/>
+              <w:rPr>
+                <w:rFonts w:ascii="Calibri" w:eastAsia="Times New Roman" w:hAnsi="Calibri" w:cs="Calibri"/>
+                <w:color w:val="000000"/>
+                <w:sz w:val="24"/>
+                <w:szCs w:val="24"/>
+                <w:lang w:eastAsia="en-GB"/>
+              </w:rPr>
+            </w:pPr>
+            <w:r>
+              <w:rPr>
+                <w:rFonts w:ascii="Calibri" w:eastAsia="Times New Roman" w:hAnsi="Calibri" w:cs="Calibri"/>
+                <w:color w:val="000000"/>
+                <w:sz w:val="24"/>
+                <w:szCs w:val="24"/>
+                <w:lang w:eastAsia="en-GB"/>
+              </w:rPr>
               <w:t>Breeding ground of crime,</w:t>
             </w:r>
           </w:p>
           <w:p>
-            <w:r>
+            <w:pPr>
+              <w:textAlignment w:val="baseline"/>
+              <w:rPr>
+                <w:rFonts w:ascii="Calibri" w:eastAsia="Times New Roman" w:hAnsi="Calibri" w:cs="Calibri"/>
+                <w:color w:val="000000"/>
+                <w:sz w:val="24"/>
+                <w:szCs w:val="24"/>
+                <w:lang w:eastAsia="en-GB"/>
+              </w:rPr>
+            </w:pPr>
+            <w:r>
+              <w:rPr>
+                <w:rFonts w:ascii="Calibri" w:eastAsia="Times New Roman" w:hAnsi="Calibri" w:cs="Calibri"/>
+                <w:color w:val="000000"/>
+                <w:sz w:val="24"/>
+                <w:szCs w:val="24"/>
+                <w:lang w:eastAsia="en-GB"/>
+              </w:rPr>
               <w:t>Drop your guard for a minute,</w:t>
             </w:r>
           </w:p>
           <w:p>
-            <w:r>
+            <w:pPr>
+              <w:textAlignment w:val="baseline"/>
+              <w:rPr>
+                <w:rFonts w:ascii="Calibri" w:eastAsia="Times New Roman" w:hAnsi="Calibri" w:cs="Calibri"/>
+                <w:color w:val="000000"/>
+                <w:sz w:val="24"/>
+                <w:szCs w:val="24"/>
+                <w:lang w:eastAsia="en-GB"/>
+              </w:rPr>
+            </w:pPr>
+            <w:r>
+              <w:rPr>
+                <w:rFonts w:ascii="Calibri" w:eastAsia="Times New Roman" w:hAnsi="Calibri" w:cs="Calibri"/>
+                <w:color w:val="000000"/>
+                <w:sz w:val="24"/>
+                <w:szCs w:val="24"/>
+                <w:lang w:eastAsia="en-GB"/>
+              </w:rPr>
               <w:t>You’ll be fleeced within that time.</w:t>
             </w:r>
           </w:p>
-          <w:p/>
-          <w:p>
-            <w:r>
-              <w:t>Modern day Fagins,</w:t>
-            </w:r>
-          </w:p>
-          <w:p>
-            <w:r>
+          <w:p>
+            <w:pPr>
+              <w:textAlignment w:val="baseline"/>
+              <w:rPr>
+                <w:rFonts w:ascii="Calibri" w:eastAsia="Times New Roman" w:hAnsi="Calibri" w:cs="Calibri"/>
+                <w:color w:val="000000"/>
+                <w:sz w:val="24"/>
+                <w:szCs w:val="24"/>
+                <w:lang w:eastAsia="en-GB"/>
+              </w:rPr>
+            </w:pPr>
+          </w:p>
+          <w:p>
+            <w:pPr>
+              <w:textAlignment w:val="baseline"/>
+              <w:rPr>
+                <w:rFonts w:ascii="Calibri" w:eastAsia="Times New Roman" w:hAnsi="Calibri" w:cs="Calibri"/>
+                <w:color w:val="000000"/>
+                <w:sz w:val="24"/>
+                <w:szCs w:val="24"/>
+                <w:lang w:eastAsia="en-GB"/>
+              </w:rPr>
+            </w:pPr>
+            <w:r>
+              <w:rPr>
+                <w:rFonts w:ascii="Calibri" w:eastAsia="Times New Roman" w:hAnsi="Calibri" w:cs="Calibri"/>
+                <w:color w:val="000000"/>
+                <w:sz w:val="24"/>
+                <w:szCs w:val="24"/>
+                <w:lang w:eastAsia="en-GB"/>
+              </w:rPr>
+              <w:t xml:space="preserve">Modern day </w:t>
+            </w:r>
+            <w:proofErr w:type="spellStart"/>
+            <w:r>
+              <w:rPr>
+                <w:rFonts w:ascii="Calibri" w:eastAsia="Times New Roman" w:hAnsi="Calibri" w:cs="Calibri"/>
+                <w:color w:val="000000"/>
+                <w:sz w:val="24"/>
+                <w:szCs w:val="24"/>
+                <w:lang w:eastAsia="en-GB"/>
+              </w:rPr>
+              <w:t>Fagins</w:t>
+            </w:r>
+            <w:proofErr w:type="spellEnd"/>
+            <w:r>
+              <w:rPr>
+                <w:rFonts w:ascii="Calibri" w:eastAsia="Times New Roman" w:hAnsi="Calibri" w:cs="Calibri"/>
+                <w:color w:val="000000"/>
+                <w:sz w:val="24"/>
+                <w:szCs w:val="24"/>
+                <w:lang w:eastAsia="en-GB"/>
+              </w:rPr>
+              <w:t>,</w:t>
+            </w:r>
+          </w:p>
+          <w:p>
+            <w:pPr>
+              <w:textAlignment w:val="baseline"/>
+              <w:rPr>
+                <w:rFonts w:ascii="Calibri" w:eastAsia="Times New Roman" w:hAnsi="Calibri" w:cs="Calibri"/>
+                <w:color w:val="000000"/>
+                <w:sz w:val="24"/>
+                <w:szCs w:val="24"/>
+                <w:lang w:eastAsia="en-GB"/>
+              </w:rPr>
+            </w:pPr>
+            <w:r>
+              <w:rPr>
+                <w:rFonts w:ascii="Calibri" w:eastAsia="Times New Roman" w:hAnsi="Calibri" w:cs="Calibri"/>
+                <w:color w:val="000000"/>
+                <w:sz w:val="24"/>
+                <w:szCs w:val="24"/>
+                <w:lang w:eastAsia="en-GB"/>
+              </w:rPr>
               <w:t>Teach their children how to steal,</w:t>
             </w:r>
           </w:p>
           <w:p>
-            <w:r>
+            <w:pPr>
+              <w:textAlignment w:val="baseline"/>
+              <w:rPr>
+                <w:rFonts w:ascii="Calibri" w:eastAsia="Times New Roman" w:hAnsi="Calibri" w:cs="Calibri"/>
+                <w:color w:val="000000"/>
+                <w:sz w:val="24"/>
+                <w:szCs w:val="24"/>
+                <w:lang w:eastAsia="en-GB"/>
+              </w:rPr>
+            </w:pPr>
+            <w:r>
+              <w:rPr>
+                <w:rFonts w:ascii="Calibri" w:eastAsia="Times New Roman" w:hAnsi="Calibri" w:cs="Calibri"/>
+                <w:color w:val="000000"/>
+                <w:sz w:val="24"/>
+                <w:szCs w:val="24"/>
+                <w:lang w:eastAsia="en-GB"/>
+              </w:rPr>
               <w:t>They grow up crooked quickly,</w:t>
             </w:r>
           </w:p>
           <w:p>
-            <w:r>
+            <w:pPr>
+              <w:textAlignment w:val="baseline"/>
+              <w:rPr>
+                <w:rFonts w:ascii="Calibri" w:eastAsia="Times New Roman" w:hAnsi="Calibri" w:cs="Calibri"/>
+                <w:color w:val="000000"/>
+                <w:sz w:val="24"/>
+                <w:szCs w:val="24"/>
+                <w:lang w:eastAsia="en-GB"/>
+              </w:rPr>
+            </w:pPr>
+            <w:r>
+              <w:rPr>
+                <w:rFonts w:ascii="Calibri" w:eastAsia="Times New Roman" w:hAnsi="Calibri" w:cs="Calibri"/>
+                <w:color w:val="000000"/>
+                <w:sz w:val="24"/>
+                <w:szCs w:val="24"/>
+                <w:lang w:eastAsia="en-GB"/>
+              </w:rPr>
               <w:t>Never go without a meal.</w:t>
             </w:r>
           </w:p>
@@ -179,91 +649,417 @@
             <w:tcW w:w="4183" w:type="dxa"/>
           </w:tcPr>
           <w:p>
-            <w:r>
+            <w:pPr>
+              <w:spacing w:after="0" w:line="240" w:lineRule="auto"/>
+              <w:textAlignment w:val="baseline"/>
+              <w:rPr>
+                <w:rFonts w:ascii="Calibri" w:eastAsia="Times New Roman" w:hAnsi="Calibri" w:cs="Calibri"/>
+                <w:color w:val="000000"/>
+                <w:sz w:val="24"/>
+                <w:szCs w:val="24"/>
+                <w:lang w:eastAsia="en-GB"/>
+              </w:rPr>
+            </w:pPr>
+            <w:r>
+              <w:rPr>
+                <w:rFonts w:ascii="Calibri" w:eastAsia="Times New Roman" w:hAnsi="Calibri" w:cs="Calibri"/>
+                <w:color w:val="000000"/>
+                <w:sz w:val="24"/>
+                <w:szCs w:val="24"/>
+                <w:lang w:eastAsia="en-GB"/>
+              </w:rPr>
               <w:t>The caring, sharing call girl,</w:t>
             </w:r>
           </w:p>
           <w:p>
-            <w:r>
+            <w:pPr>
+              <w:textAlignment w:val="baseline"/>
+              <w:rPr>
+                <w:rFonts w:ascii="Calibri" w:eastAsia="Times New Roman" w:hAnsi="Calibri" w:cs="Calibri"/>
+                <w:color w:val="000000"/>
+                <w:sz w:val="24"/>
+                <w:szCs w:val="24"/>
+                <w:lang w:eastAsia="en-GB"/>
+              </w:rPr>
+            </w:pPr>
+            <w:r>
+              <w:rPr>
+                <w:rFonts w:ascii="Calibri" w:eastAsia="Times New Roman" w:hAnsi="Calibri" w:cs="Calibri"/>
+                <w:color w:val="000000"/>
+                <w:sz w:val="24"/>
+                <w:szCs w:val="24"/>
+                <w:lang w:eastAsia="en-GB"/>
+              </w:rPr>
               <w:t>Agile in her moves,</w:t>
             </w:r>
           </w:p>
           <w:p>
-            <w:r>
+            <w:pPr>
+              <w:textAlignment w:val="baseline"/>
+              <w:rPr>
+                <w:rFonts w:ascii="Calibri" w:eastAsia="Times New Roman" w:hAnsi="Calibri" w:cs="Calibri"/>
+                <w:color w:val="000000"/>
+                <w:sz w:val="24"/>
+                <w:szCs w:val="24"/>
+                <w:lang w:eastAsia="en-GB"/>
+              </w:rPr>
+            </w:pPr>
+            <w:r>
+              <w:rPr>
+                <w:rFonts w:ascii="Calibri" w:eastAsia="Times New Roman" w:hAnsi="Calibri" w:cs="Calibri"/>
+                <w:color w:val="000000"/>
+                <w:sz w:val="24"/>
+                <w:szCs w:val="24"/>
+                <w:lang w:eastAsia="en-GB"/>
+              </w:rPr>
               <w:t>Fingers slide on a passport,</w:t>
             </w:r>
           </w:p>
           <w:p>
-            <w:r>
+            <w:pPr>
+              <w:textAlignment w:val="baseline"/>
+              <w:rPr>
+                <w:rFonts w:ascii="Calibri" w:eastAsia="Times New Roman" w:hAnsi="Calibri" w:cs="Calibri"/>
+                <w:color w:val="000000"/>
+                <w:sz w:val="24"/>
+                <w:szCs w:val="24"/>
+                <w:lang w:eastAsia="en-GB"/>
+              </w:rPr>
+            </w:pPr>
+            <w:r>
+              <w:rPr>
+                <w:rFonts w:ascii="Calibri" w:eastAsia="Times New Roman" w:hAnsi="Calibri" w:cs="Calibri"/>
+                <w:color w:val="000000"/>
+                <w:sz w:val="24"/>
+                <w:szCs w:val="24"/>
+                <w:lang w:eastAsia="en-GB"/>
+              </w:rPr>
               <w:t>The inner thigh she soothes.</w:t>
             </w:r>
           </w:p>
+          <w:p>
+            <w:pPr>
+              <w:textAlignment w:val="baseline"/>
+              <w:rPr>
+                <w:rFonts w:ascii="Calibri" w:eastAsia="Times New Roman" w:hAnsi="Calibri" w:cs="Calibri"/>
+                <w:color w:val="000000"/>
+                <w:sz w:val="24"/>
+                <w:szCs w:val="24"/>
+                <w:lang w:eastAsia="en-GB"/>
+              </w:rPr>
+            </w:pPr>
+          </w:p>
+          <w:p>
+            <w:pPr>
+              <w:textAlignment w:val="baseline"/>
+              <w:rPr>
+                <w:rFonts w:ascii="Calibri" w:eastAsia="Times New Roman" w:hAnsi="Calibri" w:cs="Calibri"/>
+                <w:color w:val="000000"/>
+                <w:sz w:val="24"/>
+                <w:szCs w:val="24"/>
+                <w:lang w:eastAsia="en-GB"/>
+              </w:rPr>
+            </w:pPr>
+            <w:r>
+              <w:rPr>
+                <w:rFonts w:ascii="Calibri" w:eastAsia="Times New Roman" w:hAnsi="Calibri" w:cs="Calibri"/>
+                <w:color w:val="000000"/>
+                <w:sz w:val="24"/>
+                <w:szCs w:val="24"/>
+                <w:lang w:eastAsia="en-GB"/>
+              </w:rPr>
+              <w:t>Long blade in a raincoat,</w:t>
+            </w:r>
+          </w:p>
+          <w:p>
+            <w:pPr>
+              <w:textAlignment w:val="baseline"/>
+              <w:rPr>
+                <w:rFonts w:ascii="Calibri" w:eastAsia="Times New Roman" w:hAnsi="Calibri" w:cs="Calibri"/>
+                <w:color w:val="000000"/>
+                <w:sz w:val="24"/>
+                <w:szCs w:val="24"/>
+                <w:lang w:eastAsia="en-GB"/>
+              </w:rPr>
+            </w:pPr>
+            <w:r>
+              <w:rPr>
+                <w:rFonts w:ascii="Calibri" w:eastAsia="Times New Roman" w:hAnsi="Calibri" w:cs="Calibri"/>
+                <w:color w:val="000000"/>
+                <w:sz w:val="24"/>
+                <w:szCs w:val="24"/>
+                <w:lang w:eastAsia="en-GB"/>
+              </w:rPr>
+              <w:t>A statement of intent,</w:t>
+            </w:r>
+          </w:p>
+          <w:p>
+            <w:pPr>
+              <w:textAlignment w:val="baseline"/>
+              <w:rPr>
+                <w:rFonts w:ascii="Calibri" w:eastAsia="Times New Roman" w:hAnsi="Calibri" w:cs="Calibri"/>
+                <w:color w:val="000000"/>
+                <w:sz w:val="24"/>
+                <w:szCs w:val="24"/>
+                <w:lang w:eastAsia="en-GB"/>
+              </w:rPr>
+            </w:pPr>
+            <w:r>
+              <w:rPr>
+                <w:rFonts w:ascii="Calibri" w:eastAsia="Times New Roman" w:hAnsi="Calibri" w:cs="Calibri"/>
+                <w:color w:val="000000"/>
+                <w:sz w:val="24"/>
+                <w:szCs w:val="24"/>
+                <w:lang w:eastAsia="en-GB"/>
+              </w:rPr>
+              <w:t>Don’t mess with a mean tinker,</w:t>
+            </w:r>
+          </w:p>
+          <w:p>
+            <w:pPr>
+              <w:textAlignment w:val="baseline"/>
+              <w:rPr>
+                <w:rFonts w:ascii="Calibri" w:eastAsia="Times New Roman" w:hAnsi="Calibri" w:cs="Calibri"/>
+                <w:color w:val="000000"/>
+                <w:sz w:val="24"/>
+                <w:szCs w:val="24"/>
+                <w:lang w:eastAsia="en-GB"/>
+              </w:rPr>
+            </w:pPr>
+            <w:r>
+              <w:rPr>
+                <w:rFonts w:ascii="Calibri" w:eastAsia="Times New Roman" w:hAnsi="Calibri" w:cs="Calibri"/>
+                <w:color w:val="000000"/>
+                <w:sz w:val="24"/>
+                <w:szCs w:val="24"/>
+                <w:lang w:eastAsia="en-GB"/>
+              </w:rPr>
+              <w:t xml:space="preserve">He’s the arse end of </w:t>
+            </w:r>
+            <w:proofErr w:type="spellStart"/>
+            <w:r>
+              <w:rPr>
+                <w:rFonts w:ascii="Calibri" w:eastAsia="Times New Roman" w:hAnsi="Calibri" w:cs="Calibri"/>
+                <w:color w:val="000000"/>
+                <w:sz w:val="24"/>
+                <w:szCs w:val="24"/>
+                <w:lang w:eastAsia="en-GB"/>
+              </w:rPr>
+              <w:t>a gent</w:t>
+            </w:r>
+            <w:proofErr w:type="spellEnd"/>
+            <w:r>
+              <w:rPr>
+                <w:rFonts w:ascii="Calibri" w:eastAsia="Times New Roman" w:hAnsi="Calibri" w:cs="Calibri"/>
+                <w:color w:val="000000"/>
+                <w:sz w:val="24"/>
+                <w:szCs w:val="24"/>
+                <w:lang w:eastAsia="en-GB"/>
+              </w:rPr>
+              <w:t>.</w:t>
+            </w:r>
+          </w:p>
+          <w:p>
+            <w:pPr>
+              <w:textAlignment w:val="baseline"/>
+              <w:rPr>
+                <w:rFonts w:ascii="Calibri" w:eastAsia="Times New Roman" w:hAnsi="Calibri" w:cs="Calibri"/>
+                <w:color w:val="000000"/>
+                <w:sz w:val="24"/>
+                <w:szCs w:val="24"/>
+                <w:lang w:eastAsia="en-GB"/>
+              </w:rPr>
+            </w:pPr>
+          </w:p>
+          <w:p>
+            <w:pPr>
+              <w:textAlignment w:val="baseline"/>
+              <w:rPr>
+                <w:rFonts w:ascii="Calibri" w:eastAsia="Times New Roman" w:hAnsi="Calibri" w:cs="Calibri"/>
+                <w:color w:val="000000"/>
+                <w:sz w:val="24"/>
+                <w:szCs w:val="24"/>
+                <w:lang w:eastAsia="en-GB"/>
+              </w:rPr>
+            </w:pPr>
+            <w:r>
+              <w:rPr>
+                <w:rFonts w:ascii="Calibri" w:eastAsia="Times New Roman" w:hAnsi="Calibri" w:cs="Calibri"/>
+                <w:color w:val="000000"/>
+                <w:sz w:val="24"/>
+                <w:szCs w:val="24"/>
+                <w:lang w:eastAsia="en-GB"/>
+              </w:rPr>
+              <w:t>Tread lightly through the backstreets,</w:t>
+            </w:r>
+          </w:p>
+          <w:p>
+            <w:pPr>
+              <w:textAlignment w:val="baseline"/>
+              <w:rPr>
+                <w:rFonts w:ascii="Calibri" w:eastAsia="Times New Roman" w:hAnsi="Calibri" w:cs="Calibri"/>
+                <w:color w:val="000000"/>
+                <w:sz w:val="24"/>
+                <w:szCs w:val="24"/>
+                <w:lang w:eastAsia="en-GB"/>
+              </w:rPr>
+            </w:pPr>
+            <w:r>
+              <w:rPr>
+                <w:rFonts w:ascii="Calibri" w:eastAsia="Times New Roman" w:hAnsi="Calibri" w:cs="Calibri"/>
+                <w:color w:val="000000"/>
+                <w:sz w:val="24"/>
+                <w:szCs w:val="24"/>
+                <w:lang w:eastAsia="en-GB"/>
+              </w:rPr>
+              <w:t>Stay close to the dimming light,</w:t>
+            </w:r>
+          </w:p>
+          <w:p>
+            <w:pPr>
+              <w:textAlignment w:val="baseline"/>
+              <w:rPr>
+                <w:rFonts w:ascii="Calibri" w:eastAsia="Times New Roman" w:hAnsi="Calibri" w:cs="Calibri"/>
+                <w:color w:val="000000"/>
+                <w:sz w:val="24"/>
+                <w:szCs w:val="24"/>
+                <w:lang w:eastAsia="en-GB"/>
+              </w:rPr>
+            </w:pPr>
+            <w:r>
+              <w:rPr>
+                <w:rFonts w:ascii="Calibri" w:eastAsia="Times New Roman" w:hAnsi="Calibri" w:cs="Calibri"/>
+                <w:color w:val="000000"/>
+                <w:sz w:val="24"/>
+                <w:szCs w:val="24"/>
+                <w:lang w:eastAsia="en-GB"/>
+              </w:rPr>
+              <w:t>Don’t dare ask directions,</w:t>
+            </w:r>
+          </w:p>
+          <w:p>
+            <w:pPr>
+              <w:textAlignment w:val="baseline"/>
+              <w:rPr>
+                <w:rFonts w:ascii="Calibri" w:eastAsia="Times New Roman" w:hAnsi="Calibri" w:cs="Calibri"/>
+                <w:color w:val="000000"/>
+                <w:sz w:val="24"/>
+                <w:szCs w:val="24"/>
+                <w:lang w:eastAsia="en-GB"/>
+              </w:rPr>
+            </w:pPr>
+            <w:r>
+              <w:rPr>
+                <w:rFonts w:ascii="Calibri" w:eastAsia="Times New Roman" w:hAnsi="Calibri" w:cs="Calibri"/>
+                <w:color w:val="000000"/>
+                <w:sz w:val="24"/>
+                <w:szCs w:val="24"/>
+                <w:lang w:eastAsia="en-GB"/>
+              </w:rPr>
+              <w:t>You’ll end up in a fight.</w:t>
+            </w:r>
+          </w:p>
+          <w:p>
+            <w:pPr>
+              <w:textAlignment w:val="baseline"/>
+              <w:rPr>
+                <w:rFonts w:ascii="Calibri" w:eastAsia="Times New Roman" w:hAnsi="Calibri" w:cs="Calibri"/>
+                <w:color w:val="000000"/>
+                <w:sz w:val="24"/>
+                <w:szCs w:val="24"/>
+                <w:lang w:eastAsia="en-GB"/>
+              </w:rPr>
+            </w:pPr>
+          </w:p>
+          <w:p>
+            <w:pPr>
+              <w:textAlignment w:val="baseline"/>
+              <w:rPr>
+                <w:rFonts w:ascii="Calibri" w:eastAsia="Times New Roman" w:hAnsi="Calibri" w:cs="Calibri"/>
+                <w:color w:val="000000"/>
+                <w:sz w:val="24"/>
+                <w:szCs w:val="24"/>
+                <w:lang w:eastAsia="en-GB"/>
+              </w:rPr>
+            </w:pPr>
+            <w:r>
+              <w:rPr>
+                <w:rFonts w:ascii="Calibri" w:eastAsia="Times New Roman" w:hAnsi="Calibri" w:cs="Calibri"/>
+                <w:color w:val="000000"/>
+                <w:sz w:val="24"/>
+                <w:szCs w:val="24"/>
+                <w:lang w:eastAsia="en-GB"/>
+              </w:rPr>
+              <w:t>Those tripe hounds and dirt birds,</w:t>
+            </w:r>
+          </w:p>
+          <w:p>
+            <w:pPr>
+              <w:textAlignment w:val="baseline"/>
+              <w:rPr>
+                <w:rFonts w:ascii="Calibri" w:eastAsia="Times New Roman" w:hAnsi="Calibri" w:cs="Calibri"/>
+                <w:color w:val="000000"/>
+                <w:sz w:val="24"/>
+                <w:szCs w:val="24"/>
+                <w:lang w:eastAsia="en-GB"/>
+              </w:rPr>
+            </w:pPr>
+            <w:r>
+              <w:rPr>
+                <w:rFonts w:ascii="Calibri" w:eastAsia="Times New Roman" w:hAnsi="Calibri" w:cs="Calibri"/>
+                <w:color w:val="000000"/>
+                <w:sz w:val="24"/>
+                <w:szCs w:val="24"/>
+                <w:lang w:eastAsia="en-GB"/>
+              </w:rPr>
+              <w:t>Live from day to day,</w:t>
+            </w:r>
+          </w:p>
+          <w:p>
+            <w:pPr>
+              <w:textAlignment w:val="baseline"/>
+              <w:rPr>
+                <w:rFonts w:ascii="Calibri" w:eastAsia="Times New Roman" w:hAnsi="Calibri" w:cs="Calibri"/>
+                <w:color w:val="000000"/>
+                <w:sz w:val="24"/>
+                <w:szCs w:val="24"/>
+                <w:lang w:eastAsia="en-GB"/>
+              </w:rPr>
+            </w:pPr>
+            <w:r>
+              <w:rPr>
+                <w:rFonts w:ascii="Calibri" w:eastAsia="Times New Roman" w:hAnsi="Calibri" w:cs="Calibri"/>
+                <w:color w:val="000000"/>
+                <w:sz w:val="24"/>
+                <w:szCs w:val="24"/>
+                <w:lang w:eastAsia="en-GB"/>
+              </w:rPr>
+              <w:t>No street cred on your CV,</w:t>
+            </w:r>
+          </w:p>
+          <w:p>
+            <w:pPr>
+              <w:textAlignment w:val="baseline"/>
+              <w:rPr>
+                <w:rFonts w:ascii="Calibri" w:eastAsia="Times New Roman" w:hAnsi="Calibri" w:cs="Calibri"/>
+                <w:color w:val="000000"/>
+                <w:sz w:val="24"/>
+                <w:szCs w:val="24"/>
+                <w:lang w:eastAsia="en-GB"/>
+              </w:rPr>
+            </w:pPr>
+            <w:r>
+              <w:rPr>
+                <w:rFonts w:ascii="Calibri" w:eastAsia="Times New Roman" w:hAnsi="Calibri" w:cs="Calibri"/>
+                <w:color w:val="000000"/>
+                <w:sz w:val="24"/>
+                <w:szCs w:val="24"/>
+                <w:lang w:eastAsia="en-GB"/>
+              </w:rPr>
+              <w:t>You’ll pay and pay and pay!</w:t>
+            </w:r>
+          </w:p>
           <w:p/>
-          <w:p>
-            <w:r>
-              <w:t>Long blade in a raincoat,</w:t>
-            </w:r>
-          </w:p>
-          <w:p>
-            <w:r>
-              <w:t>A statement of inten</w:t>
-            </w:r>
-            <w:r>
-              <w:t>t,</w:t>
-            </w:r>
-          </w:p>
-          <w:p>
-            <w:r>
-              <w:t>Don’t mess with a mean tinker,</w:t>
-            </w:r>
-          </w:p>
-          <w:p>
-            <w:r>
-              <w:t>He’s the curse end of a gent.</w:t>
-            </w:r>
-          </w:p>
-          <w:p/>
-          <w:p>
-            <w:r>
-              <w:t>Tread lightly through the backstreets,</w:t>
-            </w:r>
-          </w:p>
-          <w:p>
-            <w:r>
-              <w:t>Stay close to the dimming light,</w:t>
-            </w:r>
-          </w:p>
-          <w:p>
-            <w:r>
-              <w:t>Don’t ask someone for directions,</w:t>
-            </w:r>
-          </w:p>
-          <w:p>
-            <w:r>
-              <w:t>You’ll end up in a fight.</w:t>
-            </w:r>
-          </w:p>
-          <w:p/>
-          <w:p>
-            <w:r>
-              <w:t>Those tripe hounds and dirt birds,</w:t>
-            </w:r>
-          </w:p>
-          <w:p>
-            <w:r>
-              <w:t>Live from day to day,</w:t>
-            </w:r>
-          </w:p>
-          <w:p>
-            <w:r>
-              <w:t>No street cred on your CV,</w:t>
-            </w:r>
-          </w:p>
-          <w:p>
-            <w:r>
-              <w:t>You’ll pay and pay and pay!</w:t>
-            </w:r>
-          </w:p>
         </w:tc>
       </w:tr>
     </w:tbl>

</xml_diff>